<commit_message>
atualizações manual e wireframe
</commit_message>
<xml_diff>
--- a/doc/manual_de_uso/Manual de uso (Motorista).docx
+++ b/doc/manual_de_uso/Manual de uso (Motorista).docx
@@ -557,7 +557,10 @@
         <w:jc w:val="both"/>
       </w:pPr>
       <w:r>
-        <w:t>Neste documento você aprenderá como utilizar o sistema com o perfil de motorista</w:t>
+        <w:t>Esse documento explica</w:t>
+      </w:r>
+      <w:r>
+        <w:t xml:space="preserve"> como utilizar o sistema com o perfil de motorista</w:t>
       </w:r>
       <w:r>
         <w:t xml:space="preserve"> e en</w:t>
@@ -1174,372 +1177,905 @@
     </w:p>
     <w:p>
       <w:pPr>
-        <w:jc w:val="center"/>
-        <w:rPr>
-          <w:rFonts w:ascii="Arial" w:hAnsi="Arial" w:cs="Arial"/>
-          <w:b/>
-          <w:bCs/>
-          <w:sz w:val="24"/>
-          <w:szCs w:val="24"/>
-        </w:rPr>
-      </w:pPr>
-    </w:p>
-    <w:p>
-      <w:pPr>
-        <w:jc w:val="center"/>
-        <w:rPr>
-          <w:rFonts w:ascii="Arial" w:hAnsi="Arial" w:cs="Arial"/>
-          <w:b/>
-          <w:bCs/>
-          <w:sz w:val="24"/>
-          <w:szCs w:val="24"/>
-        </w:rPr>
-      </w:pPr>
-    </w:p>
-    <w:p>
-      <w:pPr>
-        <w:jc w:val="center"/>
-        <w:rPr>
-          <w:rFonts w:ascii="Arial" w:hAnsi="Arial" w:cs="Arial"/>
-          <w:b/>
-          <w:bCs/>
-          <w:sz w:val="24"/>
-          <w:szCs w:val="24"/>
-        </w:rPr>
-      </w:pPr>
-    </w:p>
-    <w:p>
-      <w:pPr>
-        <w:jc w:val="center"/>
-        <w:rPr>
-          <w:rFonts w:ascii="Arial" w:hAnsi="Arial" w:cs="Arial"/>
-          <w:b/>
-          <w:bCs/>
-          <w:sz w:val="24"/>
-          <w:szCs w:val="24"/>
-        </w:rPr>
-      </w:pPr>
-    </w:p>
-    <w:p>
-      <w:pPr>
-        <w:jc w:val="center"/>
-        <w:rPr>
-          <w:rFonts w:ascii="Arial" w:hAnsi="Arial" w:cs="Arial"/>
-          <w:b/>
-          <w:bCs/>
-          <w:sz w:val="24"/>
-          <w:szCs w:val="24"/>
-        </w:rPr>
-      </w:pPr>
-    </w:p>
-    <w:p>
-      <w:pPr>
-        <w:jc w:val="center"/>
-        <w:rPr>
-          <w:rFonts w:ascii="Arial" w:hAnsi="Arial" w:cs="Arial"/>
-          <w:b/>
-          <w:bCs/>
-          <w:sz w:val="24"/>
-          <w:szCs w:val="24"/>
-        </w:rPr>
-      </w:pPr>
-    </w:p>
-    <w:p>
-      <w:pPr>
-        <w:jc w:val="center"/>
-        <w:rPr>
-          <w:rFonts w:ascii="Arial" w:hAnsi="Arial" w:cs="Arial"/>
-          <w:b/>
-          <w:bCs/>
-          <w:sz w:val="24"/>
-          <w:szCs w:val="24"/>
-        </w:rPr>
-      </w:pPr>
-    </w:p>
-    <w:p>
-      <w:pPr>
-        <w:jc w:val="center"/>
-        <w:rPr>
-          <w:rFonts w:ascii="Arial" w:hAnsi="Arial" w:cs="Arial"/>
-          <w:b/>
-          <w:bCs/>
-          <w:sz w:val="24"/>
-          <w:szCs w:val="24"/>
-        </w:rPr>
-      </w:pPr>
-    </w:p>
-    <w:p>
-      <w:pPr>
-        <w:jc w:val="center"/>
-        <w:rPr>
-          <w:rFonts w:ascii="Arial" w:hAnsi="Arial" w:cs="Arial"/>
-          <w:b/>
-          <w:bCs/>
-          <w:sz w:val="24"/>
-          <w:szCs w:val="24"/>
-        </w:rPr>
-      </w:pPr>
-    </w:p>
-    <w:p>
-      <w:pPr>
-        <w:jc w:val="center"/>
-        <w:rPr>
-          <w:rFonts w:ascii="Arial" w:hAnsi="Arial" w:cs="Arial"/>
-          <w:b/>
-          <w:bCs/>
-          <w:sz w:val="24"/>
-          <w:szCs w:val="24"/>
-        </w:rPr>
-      </w:pPr>
-    </w:p>
-    <w:p>
-      <w:pPr>
-        <w:jc w:val="center"/>
-        <w:rPr>
-          <w:rFonts w:ascii="Arial" w:hAnsi="Arial" w:cs="Arial"/>
-          <w:b/>
-          <w:bCs/>
-          <w:sz w:val="24"/>
-          <w:szCs w:val="24"/>
-        </w:rPr>
-      </w:pPr>
-    </w:p>
-    <w:p>
-      <w:pPr>
-        <w:jc w:val="center"/>
-        <w:rPr>
-          <w:rFonts w:ascii="Arial" w:hAnsi="Arial" w:cs="Arial"/>
-          <w:b/>
-          <w:bCs/>
-          <w:sz w:val="24"/>
-          <w:szCs w:val="24"/>
-        </w:rPr>
-      </w:pPr>
-    </w:p>
-    <w:p>
-      <w:pPr>
-        <w:jc w:val="center"/>
-        <w:rPr>
-          <w:rFonts w:ascii="Arial" w:hAnsi="Arial" w:cs="Arial"/>
-          <w:b/>
-          <w:bCs/>
-          <w:sz w:val="24"/>
-          <w:szCs w:val="24"/>
-        </w:rPr>
-      </w:pPr>
-    </w:p>
-    <w:p>
-      <w:pPr>
-        <w:jc w:val="center"/>
-        <w:rPr>
-          <w:rFonts w:ascii="Arial" w:hAnsi="Arial" w:cs="Arial"/>
-          <w:b/>
-          <w:bCs/>
-          <w:sz w:val="24"/>
-          <w:szCs w:val="24"/>
-        </w:rPr>
-      </w:pPr>
-    </w:p>
-    <w:p>
-      <w:pPr>
-        <w:jc w:val="center"/>
-        <w:rPr>
-          <w:rFonts w:ascii="Arial" w:hAnsi="Arial" w:cs="Arial"/>
-          <w:b/>
-          <w:bCs/>
-          <w:sz w:val="24"/>
-          <w:szCs w:val="24"/>
-        </w:rPr>
-      </w:pPr>
-    </w:p>
-    <w:p>
-      <w:pPr>
-        <w:jc w:val="center"/>
-        <w:rPr>
-          <w:rFonts w:ascii="Arial" w:hAnsi="Arial" w:cs="Arial"/>
-          <w:b/>
-          <w:bCs/>
-          <w:sz w:val="24"/>
-          <w:szCs w:val="24"/>
-        </w:rPr>
-      </w:pPr>
-    </w:p>
-    <w:p>
-      <w:pPr>
-        <w:jc w:val="center"/>
-        <w:rPr>
-          <w:rFonts w:ascii="Arial" w:hAnsi="Arial" w:cs="Arial"/>
-          <w:b/>
-          <w:bCs/>
-          <w:sz w:val="24"/>
-          <w:szCs w:val="24"/>
-        </w:rPr>
-      </w:pPr>
-    </w:p>
-    <w:p>
-      <w:pPr>
-        <w:jc w:val="center"/>
-        <w:rPr>
-          <w:rFonts w:ascii="Arial" w:hAnsi="Arial" w:cs="Arial"/>
-          <w:b/>
-          <w:bCs/>
-          <w:sz w:val="24"/>
-          <w:szCs w:val="24"/>
-        </w:rPr>
-      </w:pPr>
-    </w:p>
-    <w:p>
-      <w:pPr>
-        <w:jc w:val="center"/>
-        <w:rPr>
-          <w:rFonts w:ascii="Arial" w:hAnsi="Arial" w:cs="Arial"/>
-          <w:b/>
-          <w:bCs/>
-          <w:sz w:val="24"/>
-          <w:szCs w:val="24"/>
-        </w:rPr>
-      </w:pPr>
-    </w:p>
-    <w:p>
-      <w:pPr>
-        <w:jc w:val="center"/>
-        <w:rPr>
-          <w:rFonts w:ascii="Arial" w:hAnsi="Arial" w:cs="Arial"/>
-          <w:b/>
-          <w:bCs/>
-          <w:sz w:val="24"/>
-          <w:szCs w:val="24"/>
-        </w:rPr>
-      </w:pPr>
-    </w:p>
-    <w:p>
-      <w:pPr>
-        <w:jc w:val="center"/>
-        <w:rPr>
-          <w:rFonts w:ascii="Arial" w:hAnsi="Arial" w:cs="Arial"/>
-          <w:b/>
-          <w:bCs/>
-          <w:sz w:val="24"/>
-          <w:szCs w:val="24"/>
-        </w:rPr>
-      </w:pPr>
-    </w:p>
-    <w:p>
-      <w:pPr>
-        <w:jc w:val="center"/>
-        <w:rPr>
-          <w:rFonts w:ascii="Arial" w:hAnsi="Arial" w:cs="Arial"/>
-          <w:b/>
-          <w:bCs/>
-          <w:sz w:val="24"/>
-          <w:szCs w:val="24"/>
-        </w:rPr>
-      </w:pPr>
-    </w:p>
-    <w:p>
-      <w:pPr>
-        <w:jc w:val="center"/>
-        <w:rPr>
-          <w:rFonts w:ascii="Arial" w:hAnsi="Arial" w:cs="Arial"/>
-          <w:b/>
-          <w:bCs/>
-          <w:sz w:val="24"/>
-          <w:szCs w:val="24"/>
-        </w:rPr>
-      </w:pPr>
-    </w:p>
-    <w:p>
-      <w:pPr>
-        <w:jc w:val="center"/>
-        <w:rPr>
-          <w:rFonts w:ascii="Arial" w:hAnsi="Arial" w:cs="Arial"/>
-          <w:b/>
-          <w:bCs/>
-          <w:sz w:val="24"/>
-          <w:szCs w:val="24"/>
-        </w:rPr>
-      </w:pPr>
-    </w:p>
-    <w:p>
-      <w:pPr>
-        <w:jc w:val="center"/>
-        <w:rPr>
-          <w:rFonts w:ascii="Arial" w:hAnsi="Arial" w:cs="Arial"/>
-          <w:b/>
-          <w:bCs/>
-          <w:sz w:val="24"/>
-          <w:szCs w:val="24"/>
-        </w:rPr>
-      </w:pPr>
-    </w:p>
-    <w:p>
-      <w:pPr>
-        <w:jc w:val="center"/>
-        <w:rPr>
-          <w:rFonts w:ascii="Arial" w:hAnsi="Arial" w:cs="Arial"/>
-          <w:b/>
-          <w:bCs/>
-          <w:sz w:val="24"/>
-          <w:szCs w:val="24"/>
-        </w:rPr>
-      </w:pPr>
-    </w:p>
-    <w:p>
-      <w:pPr>
-        <w:jc w:val="center"/>
-        <w:rPr>
-          <w:rFonts w:ascii="Arial" w:hAnsi="Arial" w:cs="Arial"/>
-          <w:b/>
-          <w:bCs/>
-          <w:sz w:val="24"/>
-          <w:szCs w:val="24"/>
-        </w:rPr>
-      </w:pPr>
-    </w:p>
-    <w:p>
-      <w:pPr>
-        <w:jc w:val="center"/>
-        <w:rPr>
-          <w:rFonts w:ascii="Arial" w:hAnsi="Arial" w:cs="Arial"/>
-          <w:b/>
-          <w:bCs/>
-          <w:sz w:val="24"/>
-          <w:szCs w:val="24"/>
-        </w:rPr>
-      </w:pPr>
-    </w:p>
-    <w:p>
-      <w:pPr>
-        <w:jc w:val="center"/>
-        <w:rPr>
-          <w:rFonts w:ascii="Arial" w:hAnsi="Arial" w:cs="Arial"/>
-          <w:b/>
-          <w:bCs/>
-          <w:sz w:val="24"/>
-          <w:szCs w:val="24"/>
-        </w:rPr>
-      </w:pPr>
-    </w:p>
-    <w:p>
-      <w:pPr>
-        <w:jc w:val="center"/>
-        <w:rPr>
-          <w:rFonts w:ascii="Arial" w:hAnsi="Arial" w:cs="Arial"/>
-          <w:b/>
-          <w:bCs/>
-          <w:sz w:val="24"/>
-          <w:szCs w:val="24"/>
-        </w:rPr>
-      </w:pPr>
-      <w:r>
-        <w:rPr>
-          <w:rFonts w:ascii="Arial" w:hAnsi="Arial" w:cs="Arial"/>
-          <w:b/>
-          <w:bCs/>
-          <w:sz w:val="24"/>
-          <w:szCs w:val="24"/>
+        <w:jc w:val="both"/>
+      </w:pPr>
+      <w:r>
+        <w:rPr>
+          <w:noProof/>
+        </w:rPr>
+        <w:drawing>
+          <wp:anchor distT="0" distB="0" distL="114300" distR="114300" simplePos="0" relativeHeight="251660288" behindDoc="1" locked="0" layoutInCell="1" allowOverlap="1" wp14:anchorId="0EB7DFD3" wp14:editId="523A7B5E">
+            <wp:simplePos x="0" y="0"/>
+            <wp:positionH relativeFrom="margin">
+              <wp:align>center</wp:align>
+            </wp:positionH>
+            <wp:positionV relativeFrom="paragraph">
+              <wp:posOffset>1666240</wp:posOffset>
+            </wp:positionV>
+            <wp:extent cx="5344160" cy="3209925"/>
+            <wp:effectExtent l="190500" t="190500" r="199390" b="200025"/>
+            <wp:wrapTight wrapText="bothSides">
+              <wp:wrapPolygon edited="0">
+                <wp:start x="154" y="-1282"/>
+                <wp:lineTo x="-770" y="-1026"/>
+                <wp:lineTo x="-693" y="21664"/>
+                <wp:lineTo x="77" y="22561"/>
+                <wp:lineTo x="154" y="22818"/>
+                <wp:lineTo x="21405" y="22818"/>
+                <wp:lineTo x="21482" y="22561"/>
+                <wp:lineTo x="22252" y="21664"/>
+                <wp:lineTo x="22329" y="1026"/>
+                <wp:lineTo x="21482" y="-897"/>
+                <wp:lineTo x="21405" y="-1282"/>
+                <wp:lineTo x="154" y="-1282"/>
+              </wp:wrapPolygon>
+            </wp:wrapTight>
+            <wp:docPr id="2" name="Imagem 2"/>
+            <wp:cNvGraphicFramePr>
+              <a:graphicFrameLocks xmlns:a="http://schemas.openxmlformats.org/drawingml/2006/main" noChangeAspect="1"/>
+            </wp:cNvGraphicFramePr>
+            <a:graphic xmlns:a="http://schemas.openxmlformats.org/drawingml/2006/main">
+              <a:graphicData uri="http://schemas.openxmlformats.org/drawingml/2006/picture">
+                <pic:pic xmlns:pic="http://schemas.openxmlformats.org/drawingml/2006/picture">
+                  <pic:nvPicPr>
+                    <pic:cNvPr id="0" name="Picture 1"/>
+                    <pic:cNvPicPr>
+                      <a:picLocks noChangeAspect="1" noChangeArrowheads="1"/>
+                    </pic:cNvPicPr>
+                  </pic:nvPicPr>
+                  <pic:blipFill>
+                    <a:blip r:embed="rId7">
+                      <a:extLst>
+                        <a:ext uri="{28A0092B-C50C-407E-A947-70E740481C1C}">
+                          <a14:useLocalDpi xmlns:a14="http://schemas.microsoft.com/office/drawing/2010/main" val="0"/>
+                        </a:ext>
+                      </a:extLst>
+                    </a:blip>
+                    <a:srcRect/>
+                    <a:stretch>
+                      <a:fillRect/>
+                    </a:stretch>
+                  </pic:blipFill>
+                  <pic:spPr bwMode="auto">
+                    <a:xfrm>
+                      <a:off x="0" y="0"/>
+                      <a:ext cx="5344160" cy="3209925"/>
+                    </a:xfrm>
+                    <a:prstGeom prst="rect">
+                      <a:avLst/>
+                    </a:prstGeom>
+                    <a:ln>
+                      <a:noFill/>
+                    </a:ln>
+                    <a:effectLst>
+                      <a:outerShdw blurRad="190500" algn="tl" rotWithShape="0">
+                        <a:srgbClr val="000000">
+                          <a:alpha val="70000"/>
+                        </a:srgbClr>
+                      </a:outerShdw>
+                    </a:effectLst>
+                  </pic:spPr>
+                </pic:pic>
+              </a:graphicData>
+            </a:graphic>
+            <wp14:sizeRelH relativeFrom="margin">
+              <wp14:pctWidth>0</wp14:pctWidth>
+            </wp14:sizeRelH>
+            <wp14:sizeRelV relativeFrom="margin">
+              <wp14:pctHeight>0</wp14:pctHeight>
+            </wp14:sizeRelV>
+          </wp:anchor>
+        </w:drawing>
+      </w:r>
+      <w:r>
+        <w:t>Logo após realizar o login</w:t>
+      </w:r>
+      <w:r>
+        <w:t>, é apresentada a</w:t>
+      </w:r>
+      <w:r>
+        <w:t xml:space="preserve"> tela com as informações da</w:t>
+      </w:r>
+      <w:r>
+        <w:t xml:space="preserve"> viagem que o motorista está realizando</w:t>
+      </w:r>
+      <w:r>
+        <w:t xml:space="preserve"> no momento, juntamente à barra lateral esquerda que possibilita a navegação pelas páginas do aplicativo</w:t>
+      </w:r>
+      <w:r>
+        <w:t xml:space="preserve">. É por meio </w:t>
+      </w:r>
+      <w:r>
+        <w:t>desta t</w:t>
+      </w:r>
+      <w:r>
+        <w:t>ela que o motorista será capaz de registrar o andamento de sua viagem ao clicar em “Iniciar expediente” quando começar a dirigir; em “Pausa para Alimentação” quando parar para uma refeição;</w:t>
+      </w:r>
+      <w:r>
+        <w:t xml:space="preserve"> em “Pausa para descanso”, que </w:t>
+      </w:r>
+      <w:r>
+        <w:t>deve ser feita com menos de cinco horas de direção contínua.</w:t>
+      </w:r>
+      <w:r>
+        <w:t xml:space="preserve"> O tempo total de cada ação será contabilizado a partir do momento que o botão é pressionado pela primeira vez, parando ao pressionar novamente. </w:t>
+      </w:r>
+    </w:p>
+    <w:p>
+      <w:pPr>
+        <w:jc w:val="both"/>
+      </w:pPr>
+      <w:r>
+        <w:t>Ao concluir a viagem entregando a carga ao client</w:t>
+      </w:r>
+      <w:r>
+        <w:t>e</w:t>
+      </w:r>
+      <w:r>
+        <w:t>, basta clicar no botão “Finalizar viagem”</w:t>
+      </w:r>
+      <w:r>
+        <w:t xml:space="preserve"> e já estará pronto para</w:t>
+      </w:r>
+      <w:r>
+        <w:t xml:space="preserve"> realizar uma nova viagem.</w:t>
+      </w:r>
+      <w:r>
+        <w:t xml:space="preserve"> Esta opção existe exclusivamente nesta tela.</w:t>
+      </w:r>
+    </w:p>
+    <w:p>
+      <w:pPr>
+        <w:jc w:val="both"/>
+      </w:pPr>
+      <w:r>
+        <w:rPr>
+          <w:rFonts w:ascii="Arial" w:hAnsi="Arial" w:cs="Arial"/>
+          <w:b/>
+          <w:bCs/>
+          <w:noProof/>
+          <w:sz w:val="24"/>
+          <w:szCs w:val="24"/>
+        </w:rPr>
+        <w:drawing>
+          <wp:anchor distT="0" distB="0" distL="114300" distR="114300" simplePos="0" relativeHeight="251661312" behindDoc="1" locked="0" layoutInCell="1" allowOverlap="1" wp14:anchorId="0077AAF8" wp14:editId="4943C7FB">
+            <wp:simplePos x="0" y="0"/>
+            <wp:positionH relativeFrom="margin">
+              <wp:align>right</wp:align>
+            </wp:positionH>
+            <wp:positionV relativeFrom="paragraph">
+              <wp:posOffset>106680</wp:posOffset>
+            </wp:positionV>
+            <wp:extent cx="2505075" cy="2667000"/>
+            <wp:effectExtent l="190500" t="190500" r="200025" b="190500"/>
+            <wp:wrapTight wrapText="bothSides">
+              <wp:wrapPolygon edited="0">
+                <wp:start x="329" y="-1543"/>
+                <wp:lineTo x="-1643" y="-1234"/>
+                <wp:lineTo x="-1643" y="21137"/>
+                <wp:lineTo x="329" y="22989"/>
+                <wp:lineTo x="21189" y="22989"/>
+                <wp:lineTo x="21354" y="22680"/>
+                <wp:lineTo x="23160" y="21137"/>
+                <wp:lineTo x="23160" y="1234"/>
+                <wp:lineTo x="21354" y="-1080"/>
+                <wp:lineTo x="21189" y="-1543"/>
+                <wp:lineTo x="329" y="-1543"/>
+              </wp:wrapPolygon>
+            </wp:wrapTight>
+            <wp:docPr id="6" name="Imagem 6"/>
+            <wp:cNvGraphicFramePr>
+              <a:graphicFrameLocks xmlns:a="http://schemas.openxmlformats.org/drawingml/2006/main" noChangeAspect="1"/>
+            </wp:cNvGraphicFramePr>
+            <a:graphic xmlns:a="http://schemas.openxmlformats.org/drawingml/2006/main">
+              <a:graphicData uri="http://schemas.openxmlformats.org/drawingml/2006/picture">
+                <pic:pic xmlns:pic="http://schemas.openxmlformats.org/drawingml/2006/picture">
+                  <pic:nvPicPr>
+                    <pic:cNvPr id="6" name="Imagem 6"/>
+                    <pic:cNvPicPr>
+                      <a:picLocks noChangeAspect="1" noChangeArrowheads="1"/>
+                    </pic:cNvPicPr>
+                  </pic:nvPicPr>
+                  <pic:blipFill>
+                    <a:blip r:embed="rId8">
+                      <a:extLst>
+                        <a:ext uri="{28A0092B-C50C-407E-A947-70E740481C1C}">
+                          <a14:useLocalDpi xmlns:a14="http://schemas.microsoft.com/office/drawing/2010/main" val="0"/>
+                        </a:ext>
+                      </a:extLst>
+                    </a:blip>
+                    <a:stretch>
+                      <a:fillRect/>
+                    </a:stretch>
+                  </pic:blipFill>
+                  <pic:spPr bwMode="auto">
+                    <a:xfrm>
+                      <a:off x="0" y="0"/>
+                      <a:ext cx="2505075" cy="2667000"/>
+                    </a:xfrm>
+                    <a:prstGeom prst="rect">
+                      <a:avLst/>
+                    </a:prstGeom>
+                    <a:ln>
+                      <a:noFill/>
+                    </a:ln>
+                    <a:effectLst>
+                      <a:outerShdw blurRad="190500" algn="tl" rotWithShape="0">
+                        <a:srgbClr val="000000">
+                          <a:alpha val="70000"/>
+                        </a:srgbClr>
+                      </a:outerShdw>
+                    </a:effectLst>
+                  </pic:spPr>
+                </pic:pic>
+              </a:graphicData>
+            </a:graphic>
+            <wp14:sizeRelH relativeFrom="page">
+              <wp14:pctWidth>0</wp14:pctWidth>
+            </wp14:sizeRelH>
+            <wp14:sizeRelV relativeFrom="page">
+              <wp14:pctHeight>0</wp14:pctHeight>
+            </wp14:sizeRelV>
+          </wp:anchor>
+        </w:drawing>
+      </w:r>
+      <w:r>
+        <w:t>No menu lateral, temos esta tela, denominada “Jornada Atual”, as</w:t>
+      </w:r>
+      <w:r>
+        <w:t xml:space="preserve"> “Minhas viagens”, </w:t>
+      </w:r>
+      <w:r>
+        <w:t>e “Avisos”</w:t>
+      </w:r>
+      <w:r>
+        <w:t>.</w:t>
+      </w:r>
+      <w:r>
+        <w:t xml:space="preserve"> Este menu estará presente durante toda a navegação, </w:t>
+      </w:r>
+      <w:r>
+        <w:t>por isso, caso queira retornar à esta tela</w:t>
+      </w:r>
+      <w:r>
+        <w:t xml:space="preserve"> a qualquer momento</w:t>
+      </w:r>
+      <w:r>
+        <w:t>, basta clicar no menu “Jornada atual” nela</w:t>
+      </w:r>
+      <w:r>
+        <w:t>.</w:t>
+      </w:r>
+    </w:p>
+    <w:p>
+      <w:pPr>
+        <w:jc w:val="both"/>
+      </w:pPr>
+      <w:r>
+        <w:t>O ícone de seta na parte inferior é o botão de voltar, que direcionará o usuário ao menu principal, ou, caso já esteja nessa tela, para a tela de login</w:t>
+      </w:r>
+      <w:r>
+        <w:t>.</w:t>
+      </w:r>
+      <w:r>
+        <w:t xml:space="preserve"> </w:t>
+      </w:r>
+    </w:p>
+    <w:p>
+      <w:pPr>
+        <w:jc w:val="both"/>
+      </w:pPr>
+      <w:r>
+        <w:t>O retorno para a tela de login também pode ser feito por meio do botão superior “X”.</w:t>
+      </w:r>
+    </w:p>
+    <w:p>
+      <w:pPr>
+        <w:jc w:val="both"/>
+      </w:pPr>
+      <w:r>
+        <w:rPr>
+          <w:noProof/>
         </w:rPr>
         <w:lastRenderedPageBreak/>
+        <w:drawing>
+          <wp:anchor distT="0" distB="0" distL="114300" distR="114300" simplePos="0" relativeHeight="251665408" behindDoc="1" locked="0" layoutInCell="1" allowOverlap="1" wp14:anchorId="1D2EBFA3" wp14:editId="779C52EA">
+            <wp:simplePos x="0" y="0"/>
+            <wp:positionH relativeFrom="margin">
+              <wp:posOffset>85725</wp:posOffset>
+            </wp:positionH>
+            <wp:positionV relativeFrom="paragraph">
+              <wp:posOffset>200025</wp:posOffset>
+            </wp:positionV>
+            <wp:extent cx="2343150" cy="3495675"/>
+            <wp:effectExtent l="190500" t="190500" r="190500" b="200025"/>
+            <wp:wrapTight wrapText="bothSides">
+              <wp:wrapPolygon edited="0">
+                <wp:start x="351" y="-1177"/>
+                <wp:lineTo x="-1756" y="-942"/>
+                <wp:lineTo x="-1580" y="21777"/>
+                <wp:lineTo x="176" y="22483"/>
+                <wp:lineTo x="351" y="22718"/>
+                <wp:lineTo x="21073" y="22718"/>
+                <wp:lineTo x="21249" y="22483"/>
+                <wp:lineTo x="23005" y="21777"/>
+                <wp:lineTo x="23180" y="942"/>
+                <wp:lineTo x="21249" y="-824"/>
+                <wp:lineTo x="21073" y="-1177"/>
+                <wp:lineTo x="351" y="-1177"/>
+              </wp:wrapPolygon>
+            </wp:wrapTight>
+            <wp:docPr id="10" name="Imagem 10"/>
+            <wp:cNvGraphicFramePr>
+              <a:graphicFrameLocks xmlns:a="http://schemas.openxmlformats.org/drawingml/2006/main" noChangeAspect="1"/>
+            </wp:cNvGraphicFramePr>
+            <a:graphic xmlns:a="http://schemas.openxmlformats.org/drawingml/2006/main">
+              <a:graphicData uri="http://schemas.openxmlformats.org/drawingml/2006/picture">
+                <pic:pic xmlns:pic="http://schemas.openxmlformats.org/drawingml/2006/picture">
+                  <pic:nvPicPr>
+                    <pic:cNvPr id="0" name="Picture 8"/>
+                    <pic:cNvPicPr>
+                      <a:picLocks noChangeAspect="1" noChangeArrowheads="1"/>
+                    </pic:cNvPicPr>
+                  </pic:nvPicPr>
+                  <pic:blipFill>
+                    <a:blip r:embed="rId9">
+                      <a:extLst>
+                        <a:ext uri="{28A0092B-C50C-407E-A947-70E740481C1C}">
+                          <a14:useLocalDpi xmlns:a14="http://schemas.microsoft.com/office/drawing/2010/main" val="0"/>
+                        </a:ext>
+                      </a:extLst>
+                    </a:blip>
+                    <a:srcRect/>
+                    <a:stretch>
+                      <a:fillRect/>
+                    </a:stretch>
+                  </pic:blipFill>
+                  <pic:spPr bwMode="auto">
+                    <a:xfrm>
+                      <a:off x="0" y="0"/>
+                      <a:ext cx="2343150" cy="3495675"/>
+                    </a:xfrm>
+                    <a:prstGeom prst="rect">
+                      <a:avLst/>
+                    </a:prstGeom>
+                    <a:ln>
+                      <a:noFill/>
+                    </a:ln>
+                    <a:effectLst>
+                      <a:outerShdw blurRad="190500" algn="tl" rotWithShape="0">
+                        <a:srgbClr val="000000">
+                          <a:alpha val="70000"/>
+                        </a:srgbClr>
+                      </a:outerShdw>
+                    </a:effectLst>
+                  </pic:spPr>
+                </pic:pic>
+              </a:graphicData>
+            </a:graphic>
+            <wp14:sizeRelH relativeFrom="page">
+              <wp14:pctWidth>0</wp14:pctWidth>
+            </wp14:sizeRelH>
+            <wp14:sizeRelV relativeFrom="page">
+              <wp14:pctHeight>0</wp14:pctHeight>
+            </wp14:sizeRelV>
+          </wp:anchor>
+        </w:drawing>
+      </w:r>
+    </w:p>
+    <w:p>
+      <w:pPr>
+        <w:jc w:val="both"/>
+      </w:pPr>
+      <w:r>
+        <w:t xml:space="preserve">Logo que o motorista for começar sua jornada, ele deve clicar no botão “Iniciar expediente”, que começará a contar o tempo e então se tornará “Pausar expediente”. Os outros botões serão desabilitados até que o motorista resolva parar de dirigir, ou seja, até que ele clique no botão novamente. </w:t>
+      </w:r>
+    </w:p>
+    <w:p>
+      <w:pPr>
+        <w:jc w:val="both"/>
+      </w:pPr>
+      <w:r>
+        <w:rPr>
+          <w:noProof/>
+        </w:rPr>
+        <w:drawing>
+          <wp:anchor distT="0" distB="0" distL="114300" distR="114300" simplePos="0" relativeHeight="251666432" behindDoc="1" locked="0" layoutInCell="1" allowOverlap="1" wp14:anchorId="65DFC154" wp14:editId="6FD2FA14">
+            <wp:simplePos x="0" y="0"/>
+            <wp:positionH relativeFrom="margin">
+              <wp:align>right</wp:align>
+            </wp:positionH>
+            <wp:positionV relativeFrom="paragraph">
+              <wp:posOffset>873760</wp:posOffset>
+            </wp:positionV>
+            <wp:extent cx="2305050" cy="3524250"/>
+            <wp:effectExtent l="190500" t="190500" r="190500" b="190500"/>
+            <wp:wrapTight wrapText="bothSides">
+              <wp:wrapPolygon edited="0">
+                <wp:start x="357" y="-1168"/>
+                <wp:lineTo x="-1785" y="-934"/>
+                <wp:lineTo x="-1607" y="21600"/>
+                <wp:lineTo x="179" y="22417"/>
+                <wp:lineTo x="357" y="22651"/>
+                <wp:lineTo x="21064" y="22651"/>
+                <wp:lineTo x="21243" y="22417"/>
+                <wp:lineTo x="23028" y="21600"/>
+                <wp:lineTo x="23207" y="934"/>
+                <wp:lineTo x="21243" y="-817"/>
+                <wp:lineTo x="21064" y="-1168"/>
+                <wp:lineTo x="357" y="-1168"/>
+              </wp:wrapPolygon>
+            </wp:wrapTight>
+            <wp:docPr id="11" name="Imagem 11"/>
+            <wp:cNvGraphicFramePr>
+              <a:graphicFrameLocks xmlns:a="http://schemas.openxmlformats.org/drawingml/2006/main" noChangeAspect="1"/>
+            </wp:cNvGraphicFramePr>
+            <a:graphic xmlns:a="http://schemas.openxmlformats.org/drawingml/2006/main">
+              <a:graphicData uri="http://schemas.openxmlformats.org/drawingml/2006/picture">
+                <pic:pic xmlns:pic="http://schemas.openxmlformats.org/drawingml/2006/picture">
+                  <pic:nvPicPr>
+                    <pic:cNvPr id="0" name="Picture 9"/>
+                    <pic:cNvPicPr>
+                      <a:picLocks noChangeAspect="1" noChangeArrowheads="1"/>
+                    </pic:cNvPicPr>
+                  </pic:nvPicPr>
+                  <pic:blipFill>
+                    <a:blip r:embed="rId10">
+                      <a:extLst>
+                        <a:ext uri="{28A0092B-C50C-407E-A947-70E740481C1C}">
+                          <a14:useLocalDpi xmlns:a14="http://schemas.microsoft.com/office/drawing/2010/main" val="0"/>
+                        </a:ext>
+                      </a:extLst>
+                    </a:blip>
+                    <a:srcRect/>
+                    <a:stretch>
+                      <a:fillRect/>
+                    </a:stretch>
+                  </pic:blipFill>
+                  <pic:spPr bwMode="auto">
+                    <a:xfrm>
+                      <a:off x="0" y="0"/>
+                      <a:ext cx="2305050" cy="3524250"/>
+                    </a:xfrm>
+                    <a:prstGeom prst="rect">
+                      <a:avLst/>
+                    </a:prstGeom>
+                    <a:ln>
+                      <a:noFill/>
+                    </a:ln>
+                    <a:effectLst>
+                      <a:outerShdw blurRad="190500" algn="tl" rotWithShape="0">
+                        <a:srgbClr val="000000">
+                          <a:alpha val="70000"/>
+                        </a:srgbClr>
+                      </a:outerShdw>
+                    </a:effectLst>
+                  </pic:spPr>
+                </pic:pic>
+              </a:graphicData>
+            </a:graphic>
+            <wp14:sizeRelH relativeFrom="page">
+              <wp14:pctWidth>0</wp14:pctWidth>
+            </wp14:sizeRelH>
+            <wp14:sizeRelV relativeFrom="page">
+              <wp14:pctHeight>0</wp14:pctHeight>
+            </wp14:sizeRelV>
+          </wp:anchor>
+        </w:drawing>
+      </w:r>
+      <w:proofErr w:type="gramStart"/>
+      <w:r>
+        <w:t>O mesmo</w:t>
+      </w:r>
+      <w:proofErr w:type="gramEnd"/>
+      <w:r>
+        <w:t xml:space="preserve"> irá acontecer com os outros dois botões. Não será possível</w:t>
+      </w:r>
+      <w:r>
+        <w:t xml:space="preserve"> realizar outra ação até que a atual seja parada.</w:t>
+      </w:r>
+    </w:p>
+    <w:p>
+      <w:pPr>
+        <w:jc w:val="both"/>
+      </w:pPr>
+      <w:r>
+        <w:t>Á cota de tempo</w:t>
+      </w:r>
+      <w:r>
+        <w:t xml:space="preserve"> diário de cada ação é apresentado imediatamente à baixo do respectivo botão. </w:t>
+      </w:r>
+      <w:r>
+        <w:t>Caso esses horários não sejam obedecidos, a empresa saberá pelos registros da viagem que ficam visíveis no perfil do administrador.</w:t>
+      </w:r>
+    </w:p>
+    <w:p>
+      <w:pPr>
+        <w:jc w:val="both"/>
+        <w:rPr>
+          <w:b/>
+          <w:bCs/>
+        </w:rPr>
+      </w:pPr>
+      <w:r>
+        <w:t>Por exemplo, o</w:t>
+      </w:r>
+      <w:r>
+        <w:t xml:space="preserve"> </w:t>
+      </w:r>
+      <w:r>
+        <w:t xml:space="preserve">tempo </w:t>
+      </w:r>
+      <w:r>
+        <w:t>máximo</w:t>
+      </w:r>
+      <w:r>
+        <w:t xml:space="preserve"> aconselhado</w:t>
+      </w:r>
+      <w:r>
+        <w:t xml:space="preserve"> que um motorista </w:t>
+      </w:r>
+      <w:r>
+        <w:t>deve</w:t>
+      </w:r>
+      <w:r>
+        <w:t xml:space="preserve"> dirigir sem descanso </w:t>
+      </w:r>
+      <w:r>
+        <w:t>são</w:t>
+      </w:r>
+      <w:r>
+        <w:t xml:space="preserve"> 5 (cinco) horas. Após esse tempo, ele deve descansar ou se alimentar, para evitar a fadiga e diminuir os riscos de acidente na estrada.</w:t>
+      </w:r>
+    </w:p>
+    <w:p>
+      <w:pPr>
+        <w:jc w:val="both"/>
+      </w:pPr>
+      <w:r>
+        <w:t xml:space="preserve">Quando não houver nenhuma viagem selecionada, não será apresentada nenhuma informação de viagem na tela. </w:t>
+      </w:r>
+      <w:r>
+        <w:t>Em vez disso, u</w:t>
+      </w:r>
+      <w:r>
+        <w:t xml:space="preserve">ma mensagem em vermelho será exibida, </w:t>
+      </w:r>
+      <w:r>
+        <w:t>mencionando</w:t>
+      </w:r>
+      <w:r>
+        <w:t xml:space="preserve"> outra página</w:t>
+      </w:r>
+      <w:r>
+        <w:t>, que pode ser acessada por meio d</w:t>
+      </w:r>
+      <w:r>
+        <w:t xml:space="preserve">o menu lateral esquerdo. </w:t>
+      </w:r>
+    </w:p>
+    <w:p>
+      <w:pPr>
+        <w:jc w:val="center"/>
+        <w:rPr>
+          <w:rFonts w:ascii="Arial" w:hAnsi="Arial" w:cs="Arial"/>
+          <w:b/>
+          <w:bCs/>
+          <w:sz w:val="24"/>
+          <w:szCs w:val="24"/>
+        </w:rPr>
+      </w:pPr>
+      <w:r>
+        <w:rPr>
+          <w:noProof/>
+        </w:rPr>
+        <w:drawing>
+          <wp:anchor distT="0" distB="0" distL="114300" distR="114300" simplePos="0" relativeHeight="251664384" behindDoc="1" locked="0" layoutInCell="1" allowOverlap="1" wp14:anchorId="29B98802" wp14:editId="064E2093">
+            <wp:simplePos x="0" y="0"/>
+            <wp:positionH relativeFrom="margin">
+              <wp:posOffset>1333500</wp:posOffset>
+            </wp:positionH>
+            <wp:positionV relativeFrom="paragraph">
+              <wp:posOffset>107950</wp:posOffset>
+            </wp:positionV>
+            <wp:extent cx="2492375" cy="838200"/>
+            <wp:effectExtent l="190500" t="190500" r="193675" b="190500"/>
+            <wp:wrapTight wrapText="bothSides">
+              <wp:wrapPolygon edited="0">
+                <wp:start x="330" y="-4909"/>
+                <wp:lineTo x="-1651" y="-3927"/>
+                <wp:lineTo x="-1651" y="20127"/>
+                <wp:lineTo x="330" y="26018"/>
+                <wp:lineTo x="21132" y="26018"/>
+                <wp:lineTo x="21297" y="25036"/>
+                <wp:lineTo x="23113" y="20127"/>
+                <wp:lineTo x="23113" y="3927"/>
+                <wp:lineTo x="21297" y="-3436"/>
+                <wp:lineTo x="21132" y="-4909"/>
+                <wp:lineTo x="330" y="-4909"/>
+              </wp:wrapPolygon>
+            </wp:wrapTight>
+            <wp:docPr id="9" name="Imagem 9"/>
+            <wp:cNvGraphicFramePr>
+              <a:graphicFrameLocks xmlns:a="http://schemas.openxmlformats.org/drawingml/2006/main" noChangeAspect="1"/>
+            </wp:cNvGraphicFramePr>
+            <a:graphic xmlns:a="http://schemas.openxmlformats.org/drawingml/2006/main">
+              <a:graphicData uri="http://schemas.openxmlformats.org/drawingml/2006/picture">
+                <pic:pic xmlns:pic="http://schemas.openxmlformats.org/drawingml/2006/picture">
+                  <pic:nvPicPr>
+                    <pic:cNvPr id="0" name="Picture 7"/>
+                    <pic:cNvPicPr>
+                      <a:picLocks noChangeAspect="1" noChangeArrowheads="1"/>
+                    </pic:cNvPicPr>
+                  </pic:nvPicPr>
+                  <pic:blipFill>
+                    <a:blip r:embed="rId11">
+                      <a:extLst>
+                        <a:ext uri="{28A0092B-C50C-407E-A947-70E740481C1C}">
+                          <a14:useLocalDpi xmlns:a14="http://schemas.microsoft.com/office/drawing/2010/main" val="0"/>
+                        </a:ext>
+                      </a:extLst>
+                    </a:blip>
+                    <a:srcRect/>
+                    <a:stretch>
+                      <a:fillRect/>
+                    </a:stretch>
+                  </pic:blipFill>
+                  <pic:spPr bwMode="auto">
+                    <a:xfrm>
+                      <a:off x="0" y="0"/>
+                      <a:ext cx="2492375" cy="838200"/>
+                    </a:xfrm>
+                    <a:prstGeom prst="rect">
+                      <a:avLst/>
+                    </a:prstGeom>
+                    <a:ln>
+                      <a:noFill/>
+                    </a:ln>
+                    <a:effectLst>
+                      <a:outerShdw blurRad="190500" algn="tl" rotWithShape="0">
+                        <a:srgbClr val="000000">
+                          <a:alpha val="70000"/>
+                        </a:srgbClr>
+                      </a:outerShdw>
+                    </a:effectLst>
+                  </pic:spPr>
+                </pic:pic>
+              </a:graphicData>
+            </a:graphic>
+            <wp14:sizeRelH relativeFrom="margin">
+              <wp14:pctWidth>0</wp14:pctWidth>
+            </wp14:sizeRelH>
+            <wp14:sizeRelV relativeFrom="margin">
+              <wp14:pctHeight>0</wp14:pctHeight>
+            </wp14:sizeRelV>
+          </wp:anchor>
+        </w:drawing>
+      </w:r>
+    </w:p>
+    <w:p>
+      <w:pPr>
+        <w:jc w:val="center"/>
+        <w:rPr>
+          <w:rFonts w:ascii="Arial" w:hAnsi="Arial" w:cs="Arial"/>
+          <w:b/>
+          <w:bCs/>
+          <w:sz w:val="24"/>
+          <w:szCs w:val="24"/>
+        </w:rPr>
+      </w:pPr>
+    </w:p>
+    <w:p>
+      <w:pPr>
+        <w:jc w:val="center"/>
+        <w:rPr>
+          <w:rFonts w:ascii="Arial" w:hAnsi="Arial" w:cs="Arial"/>
+          <w:b/>
+          <w:bCs/>
+          <w:sz w:val="24"/>
+          <w:szCs w:val="24"/>
+        </w:rPr>
+      </w:pPr>
+    </w:p>
+    <w:p>
+      <w:pPr>
+        <w:jc w:val="center"/>
+        <w:rPr>
+          <w:rFonts w:ascii="Arial" w:hAnsi="Arial" w:cs="Arial"/>
+          <w:b/>
+          <w:bCs/>
+          <w:sz w:val="24"/>
+          <w:szCs w:val="24"/>
+        </w:rPr>
+      </w:pPr>
+    </w:p>
+    <w:p>
+      <w:pPr>
+        <w:jc w:val="center"/>
+        <w:rPr>
+          <w:rFonts w:ascii="Arial" w:hAnsi="Arial" w:cs="Arial"/>
+          <w:b/>
+          <w:bCs/>
+          <w:sz w:val="24"/>
+          <w:szCs w:val="24"/>
+        </w:rPr>
+      </w:pPr>
+    </w:p>
+    <w:p>
+      <w:pPr>
+        <w:jc w:val="center"/>
+        <w:rPr>
+          <w:rFonts w:ascii="Arial" w:hAnsi="Arial" w:cs="Arial"/>
+          <w:b/>
+          <w:bCs/>
+          <w:sz w:val="24"/>
+          <w:szCs w:val="24"/>
+        </w:rPr>
+      </w:pPr>
+    </w:p>
+    <w:p>
+      <w:pPr>
+        <w:jc w:val="center"/>
+        <w:rPr>
+          <w:rFonts w:ascii="Arial" w:hAnsi="Arial" w:cs="Arial"/>
+          <w:b/>
+          <w:bCs/>
+          <w:sz w:val="24"/>
+          <w:szCs w:val="24"/>
+        </w:rPr>
+      </w:pPr>
+    </w:p>
+    <w:p>
+      <w:pPr>
+        <w:jc w:val="center"/>
+        <w:rPr>
+          <w:rFonts w:ascii="Arial" w:hAnsi="Arial" w:cs="Arial"/>
+          <w:b/>
+          <w:bCs/>
+          <w:sz w:val="24"/>
+          <w:szCs w:val="24"/>
+        </w:rPr>
+      </w:pPr>
+    </w:p>
+    <w:p>
+      <w:pPr>
+        <w:jc w:val="center"/>
+        <w:rPr>
+          <w:rFonts w:ascii="Arial" w:hAnsi="Arial" w:cs="Arial"/>
+          <w:b/>
+          <w:bCs/>
+          <w:sz w:val="24"/>
+          <w:szCs w:val="24"/>
+        </w:rPr>
+      </w:pPr>
+    </w:p>
+    <w:p>
+      <w:pPr>
+        <w:jc w:val="center"/>
+        <w:rPr>
+          <w:rFonts w:ascii="Arial" w:hAnsi="Arial" w:cs="Arial"/>
+          <w:b/>
+          <w:bCs/>
+          <w:sz w:val="24"/>
+          <w:szCs w:val="24"/>
+        </w:rPr>
+      </w:pPr>
+    </w:p>
+    <w:p>
+      <w:pPr>
+        <w:jc w:val="center"/>
+        <w:rPr>
+          <w:rFonts w:ascii="Arial" w:hAnsi="Arial" w:cs="Arial"/>
+          <w:b/>
+          <w:bCs/>
+          <w:sz w:val="24"/>
+          <w:szCs w:val="24"/>
+        </w:rPr>
+      </w:pPr>
+    </w:p>
+    <w:p>
+      <w:pPr>
+        <w:jc w:val="center"/>
+        <w:rPr>
+          <w:rFonts w:ascii="Arial" w:hAnsi="Arial" w:cs="Arial"/>
+          <w:b/>
+          <w:bCs/>
+          <w:sz w:val="24"/>
+          <w:szCs w:val="24"/>
+        </w:rPr>
+      </w:pPr>
+    </w:p>
+    <w:p>
+      <w:pPr>
+        <w:jc w:val="center"/>
+        <w:rPr>
+          <w:rFonts w:ascii="Arial" w:hAnsi="Arial" w:cs="Arial"/>
+          <w:b/>
+          <w:bCs/>
+          <w:sz w:val="24"/>
+          <w:szCs w:val="24"/>
+        </w:rPr>
+      </w:pPr>
+    </w:p>
+    <w:p>
+      <w:pPr>
+        <w:jc w:val="center"/>
+        <w:rPr>
+          <w:rFonts w:ascii="Arial" w:hAnsi="Arial" w:cs="Arial"/>
+          <w:b/>
+          <w:bCs/>
+          <w:sz w:val="24"/>
+          <w:szCs w:val="24"/>
+        </w:rPr>
+      </w:pPr>
+    </w:p>
+    <w:p>
+      <w:pPr>
+        <w:jc w:val="center"/>
+        <w:rPr>
+          <w:rFonts w:ascii="Arial" w:hAnsi="Arial" w:cs="Arial"/>
+          <w:b/>
+          <w:bCs/>
+          <w:sz w:val="24"/>
+          <w:szCs w:val="24"/>
+        </w:rPr>
+      </w:pPr>
+    </w:p>
+    <w:p>
+      <w:pPr>
+        <w:jc w:val="center"/>
+        <w:rPr>
+          <w:rFonts w:ascii="Arial" w:hAnsi="Arial" w:cs="Arial"/>
+          <w:b/>
+          <w:bCs/>
+          <w:sz w:val="24"/>
+          <w:szCs w:val="24"/>
+        </w:rPr>
+      </w:pPr>
+    </w:p>
+    <w:p>
+      <w:pPr>
+        <w:jc w:val="center"/>
+        <w:rPr>
+          <w:rFonts w:ascii="Arial" w:hAnsi="Arial" w:cs="Arial"/>
+          <w:b/>
+          <w:bCs/>
+          <w:sz w:val="24"/>
+          <w:szCs w:val="24"/>
+        </w:rPr>
+      </w:pPr>
+    </w:p>
+    <w:p>
+      <w:pPr>
+        <w:jc w:val="center"/>
+        <w:rPr>
+          <w:rFonts w:ascii="Arial" w:hAnsi="Arial" w:cs="Arial"/>
+          <w:b/>
+          <w:bCs/>
+          <w:sz w:val="24"/>
+          <w:szCs w:val="24"/>
+        </w:rPr>
+      </w:pPr>
+    </w:p>
+    <w:p>
+      <w:pPr>
+        <w:jc w:val="center"/>
+        <w:rPr>
+          <w:rFonts w:ascii="Arial" w:hAnsi="Arial" w:cs="Arial"/>
+          <w:b/>
+          <w:bCs/>
+          <w:sz w:val="24"/>
+          <w:szCs w:val="24"/>
+        </w:rPr>
+      </w:pPr>
+      <w:r>
+        <w:rPr>
+          <w:rFonts w:ascii="Arial" w:hAnsi="Arial" w:cs="Arial"/>
+          <w:b/>
+          <w:bCs/>
+          <w:sz w:val="24"/>
+          <w:szCs w:val="24"/>
+        </w:rPr>
         <w:t>Tela “</w:t>
       </w:r>
       <w:r>
@@ -1568,7 +2104,260 @@
         <w:jc w:val="both"/>
       </w:pPr>
       <w:r>
-        <w:t>A primeira tela apresentada após realizar o login com sucesso é a tela com as informações da viagem atual.</w:t>
+        <w:t xml:space="preserve">A </w:t>
+      </w:r>
+      <w:r>
+        <w:t>segunda opção do menu lateral é a tela “Minhas viagens”, que</w:t>
+      </w:r>
+      <w:r>
+        <w:t xml:space="preserve"> apresenta informações básicas de todas as viagens do motorista, incluindo as viagens pendentes, as já concluídas e, caso exista, a viagem que está sendo realizada no momento. </w:t>
+      </w:r>
+      <w:r>
+        <w:t>O administrador e o supervisor são capazes de visualizar</w:t>
+      </w:r>
+      <w:r>
+        <w:t xml:space="preserve"> (e alterar, caso necessário)</w:t>
+      </w:r>
+      <w:r>
+        <w:t xml:space="preserve"> maiores informações sobre a viagem, como a placa do veículo utilizado. </w:t>
+      </w:r>
+    </w:p>
+    <w:p>
+      <w:pPr>
+        <w:jc w:val="both"/>
+      </w:pPr>
+      <w:r>
+        <w:rPr>
+          <w:noProof/>
+        </w:rPr>
+        <w:drawing>
+          <wp:anchor distT="0" distB="0" distL="114300" distR="114300" simplePos="0" relativeHeight="251662336" behindDoc="1" locked="0" layoutInCell="1" allowOverlap="1" wp14:anchorId="6DABF9DB" wp14:editId="70453DB3">
+            <wp:simplePos x="0" y="0"/>
+            <wp:positionH relativeFrom="margin">
+              <wp:align>right</wp:align>
+            </wp:positionH>
+            <wp:positionV relativeFrom="paragraph">
+              <wp:posOffset>759460</wp:posOffset>
+            </wp:positionV>
+            <wp:extent cx="5095875" cy="3060065"/>
+            <wp:effectExtent l="190500" t="190500" r="200025" b="197485"/>
+            <wp:wrapTight wrapText="bothSides">
+              <wp:wrapPolygon edited="0">
+                <wp:start x="161" y="-1345"/>
+                <wp:lineTo x="-807" y="-1076"/>
+                <wp:lineTo x="-807" y="21246"/>
+                <wp:lineTo x="161" y="22591"/>
+                <wp:lineTo x="161" y="22860"/>
+                <wp:lineTo x="21398" y="22860"/>
+                <wp:lineTo x="21479" y="22591"/>
+                <wp:lineTo x="22367" y="20574"/>
+                <wp:lineTo x="22367" y="1076"/>
+                <wp:lineTo x="21479" y="-941"/>
+                <wp:lineTo x="21398" y="-1345"/>
+                <wp:lineTo x="161" y="-1345"/>
+              </wp:wrapPolygon>
+            </wp:wrapTight>
+            <wp:docPr id="7" name="Imagem 7"/>
+            <wp:cNvGraphicFramePr>
+              <a:graphicFrameLocks xmlns:a="http://schemas.openxmlformats.org/drawingml/2006/main" noChangeAspect="1"/>
+            </wp:cNvGraphicFramePr>
+            <a:graphic xmlns:a="http://schemas.openxmlformats.org/drawingml/2006/main">
+              <a:graphicData uri="http://schemas.openxmlformats.org/drawingml/2006/picture">
+                <pic:pic xmlns:pic="http://schemas.openxmlformats.org/drawingml/2006/picture">
+                  <pic:nvPicPr>
+                    <pic:cNvPr id="0" name="Picture 5"/>
+                    <pic:cNvPicPr>
+                      <a:picLocks noChangeAspect="1" noChangeArrowheads="1"/>
+                    </pic:cNvPicPr>
+                  </pic:nvPicPr>
+                  <pic:blipFill>
+                    <a:blip r:embed="rId12">
+                      <a:extLst>
+                        <a:ext uri="{28A0092B-C50C-407E-A947-70E740481C1C}">
+                          <a14:useLocalDpi xmlns:a14="http://schemas.microsoft.com/office/drawing/2010/main" val="0"/>
+                        </a:ext>
+                      </a:extLst>
+                    </a:blip>
+                    <a:srcRect/>
+                    <a:stretch>
+                      <a:fillRect/>
+                    </a:stretch>
+                  </pic:blipFill>
+                  <pic:spPr bwMode="auto">
+                    <a:xfrm>
+                      <a:off x="0" y="0"/>
+                      <a:ext cx="5095875" cy="3060065"/>
+                    </a:xfrm>
+                    <a:prstGeom prst="rect">
+                      <a:avLst/>
+                    </a:prstGeom>
+                    <a:ln>
+                      <a:noFill/>
+                    </a:ln>
+                    <a:effectLst>
+                      <a:outerShdw blurRad="190500" algn="tl" rotWithShape="0">
+                        <a:srgbClr val="000000">
+                          <a:alpha val="70000"/>
+                        </a:srgbClr>
+                      </a:outerShdw>
+                    </a:effectLst>
+                  </pic:spPr>
+                </pic:pic>
+              </a:graphicData>
+            </a:graphic>
+            <wp14:sizeRelH relativeFrom="page">
+              <wp14:pctWidth>0</wp14:pctWidth>
+            </wp14:sizeRelH>
+            <wp14:sizeRelV relativeFrom="page">
+              <wp14:pctHeight>0</wp14:pctHeight>
+            </wp14:sizeRelV>
+          </wp:anchor>
+        </w:drawing>
+      </w:r>
+      <w:r>
+        <w:t>Todas as viagens registradas nesta tela são criadas e atribuídas aos motoristas pelo administrador.</w:t>
+      </w:r>
+      <w:r>
+        <w:t xml:space="preserve"> </w:t>
+      </w:r>
+      <w:r>
+        <w:t>Cada viagem possui uma empresa de destino, carga, data final para entrega e status, como pode-se observar na imagem à baixo.</w:t>
+      </w:r>
+    </w:p>
+    <w:p>
+      <w:pPr>
+        <w:jc w:val="both"/>
+      </w:pPr>
+      <w:r>
+        <w:lastRenderedPageBreak/>
+        <w:t xml:space="preserve">Não é possível </w:t>
+      </w:r>
+      <w:r>
+        <w:t>existir</w:t>
+      </w:r>
+      <w:r>
+        <w:t xml:space="preserve"> duas viagens em andamento</w:t>
+      </w:r>
+      <w:r>
+        <w:t xml:space="preserve"> para o mesmo motorista</w:t>
+      </w:r>
+      <w:r>
+        <w:t xml:space="preserve"> simultaneamente,</w:t>
+      </w:r>
+      <w:r>
+        <w:t xml:space="preserve"> por tanto, deve-se finalizar a viagem atual ou pausá-la para poder iniciar uma nova.</w:t>
+      </w:r>
+      <w:r>
+        <w:t xml:space="preserve"> As opções de pausar e iniciar uma viagem</w:t>
+      </w:r>
+      <w:r>
+        <w:t>,</w:t>
+      </w:r>
+      <w:r>
+        <w:t xml:space="preserve"> </w:t>
+      </w:r>
+      <w:r>
+        <w:t xml:space="preserve">se situam na parte inferior da tela. </w:t>
+      </w:r>
+    </w:p>
+    <w:p>
+      <w:pPr>
+        <w:jc w:val="both"/>
+      </w:pPr>
+    </w:p>
+    <w:p>
+      <w:pPr>
+        <w:jc w:val="both"/>
+      </w:pPr>
+    </w:p>
+    <w:p>
+      <w:pPr>
+        <w:jc w:val="both"/>
+      </w:pPr>
+    </w:p>
+    <w:p>
+      <w:pPr>
+        <w:jc w:val="both"/>
+      </w:pPr>
+    </w:p>
+    <w:p>
+      <w:pPr>
+        <w:jc w:val="both"/>
+      </w:pPr>
+    </w:p>
+    <w:p>
+      <w:pPr>
+        <w:jc w:val="both"/>
+      </w:pPr>
+    </w:p>
+    <w:p>
+      <w:pPr>
+        <w:jc w:val="both"/>
+      </w:pPr>
+    </w:p>
+    <w:p>
+      <w:pPr>
+        <w:jc w:val="both"/>
+      </w:pPr>
+    </w:p>
+    <w:p>
+      <w:pPr>
+        <w:jc w:val="both"/>
+      </w:pPr>
+    </w:p>
+    <w:p>
+      <w:pPr>
+        <w:jc w:val="both"/>
+      </w:pPr>
+    </w:p>
+    <w:p>
+      <w:pPr>
+        <w:jc w:val="center"/>
+        <w:rPr>
+          <w:rFonts w:ascii="Arial" w:hAnsi="Arial" w:cs="Arial"/>
+          <w:b/>
+          <w:bCs/>
+          <w:sz w:val="24"/>
+          <w:szCs w:val="24"/>
+        </w:rPr>
+      </w:pPr>
+      <w:r>
+        <w:rPr>
+          <w:rFonts w:ascii="Arial" w:hAnsi="Arial" w:cs="Arial"/>
+          <w:b/>
+          <w:bCs/>
+          <w:sz w:val="24"/>
+          <w:szCs w:val="24"/>
+        </w:rPr>
+        <w:t>Tela “</w:t>
+      </w:r>
+      <w:r>
+        <w:rPr>
+          <w:rFonts w:ascii="Arial" w:hAnsi="Arial" w:cs="Arial"/>
+          <w:b/>
+          <w:bCs/>
+          <w:sz w:val="24"/>
+          <w:szCs w:val="24"/>
+        </w:rPr>
+        <w:t>Avisos</w:t>
+      </w:r>
+      <w:r>
+        <w:rPr>
+          <w:rFonts w:ascii="Arial" w:hAnsi="Arial" w:cs="Arial"/>
+          <w:b/>
+          <w:bCs/>
+          <w:sz w:val="24"/>
+          <w:szCs w:val="24"/>
+        </w:rPr>
+        <w:t>”</w:t>
+      </w:r>
+    </w:p>
+    <w:p>
+      <w:pPr>
+        <w:jc w:val="both"/>
+      </w:pPr>
+      <w:r>
+        <w:t>Enquanto na estrada, muitos imprevistos podem ocorrer.</w:t>
       </w:r>
     </w:p>
     <w:sectPr>

</xml_diff>